<commit_message>
att auto avaliacao em gp e treinamento
</commit_message>
<xml_diff>
--- a/Auto avaliação/Auto avaliacao dia 03-09-21.pdf.docx
+++ b/Auto avaliação/Auto avaliacao dia 03-09-21.pdf.docx
@@ -44,23 +44,7 @@
           <w:sz w:val="20"/>
           <w:szCs w:val="20"/>
         </w:rPr>
-        <w:t xml:space="preserve"> A cada semana do programa, você refletirá sobre o desempenho obtido nesses dias. Utilizando a rubrica Scorecard da </w:t>
-      </w:r>
-      <w:proofErr w:type="spellStart"/>
-      <w:r>
-        <w:rPr>
-          <w:sz w:val="20"/>
-          <w:szCs w:val="20"/>
-        </w:rPr>
-        <w:t>Generation</w:t>
-      </w:r>
-      <w:proofErr w:type="spellEnd"/>
-      <w:r>
-        <w:rPr>
-          <w:sz w:val="20"/>
-          <w:szCs w:val="20"/>
-        </w:rPr>
-        <w:t xml:space="preserve">, determine seu nível de proficiência (azul, verde, amarelo ou vermelho) para cada habilidade. Escreva os números 4 (azul), 3 (verde), 2 (amarelo) ou 1 (vermelho) para cada habilidade na tabela abaixo. </w:t>
+        <w:t xml:space="preserve"> A cada semana do programa, você refletirá sobre o desempenho obtido nesses dias. Utilizando a rubrica Scorecard da Generation, determine seu nível de proficiência (azul, verde, amarelo ou vermelho) para cada habilidade. Escreva os números 4 (azul), 3 (verde), 2 (amarelo) ou 1 (vermelho) para cada habilidade na tabela abaixo. </w:t>
       </w:r>
     </w:p>
     <w:p>
@@ -1837,139 +1821,166 @@
               <w:spacing w:line="240" w:lineRule="auto"/>
               <w:jc w:val="center"/>
             </w:pPr>
-          </w:p>
-        </w:tc>
-        <w:tc>
-          <w:tcPr>
-            <w:tcW w:w="1440" w:type="dxa"/>
-            <w:tcMar>
-              <w:top w:w="100" w:type="dxa"/>
-              <w:left w:w="100" w:type="dxa"/>
-              <w:bottom w:w="100" w:type="dxa"/>
-              <w:right w:w="100" w:type="dxa"/>
-            </w:tcMar>
-            <w:vAlign w:val="center"/>
-          </w:tcPr>
-          <w:p>
-            <w:pPr>
-              <w:widowControl w:val="0"/>
-              <w:spacing w:line="240" w:lineRule="auto"/>
-              <w:jc w:val="center"/>
-            </w:pPr>
-          </w:p>
-        </w:tc>
-        <w:tc>
-          <w:tcPr>
-            <w:tcW w:w="1440" w:type="dxa"/>
-            <w:tcMar>
-              <w:top w:w="100" w:type="dxa"/>
-              <w:left w:w="100" w:type="dxa"/>
-              <w:bottom w:w="100" w:type="dxa"/>
-              <w:right w:w="100" w:type="dxa"/>
-            </w:tcMar>
-            <w:vAlign w:val="center"/>
-          </w:tcPr>
-          <w:p>
-            <w:pPr>
-              <w:widowControl w:val="0"/>
-              <w:spacing w:line="240" w:lineRule="auto"/>
-              <w:jc w:val="center"/>
-            </w:pPr>
-          </w:p>
-        </w:tc>
-        <w:tc>
-          <w:tcPr>
-            <w:tcW w:w="1440" w:type="dxa"/>
-            <w:tcMar>
-              <w:top w:w="100" w:type="dxa"/>
-              <w:left w:w="100" w:type="dxa"/>
-              <w:bottom w:w="100" w:type="dxa"/>
-              <w:right w:w="100" w:type="dxa"/>
-            </w:tcMar>
-            <w:vAlign w:val="center"/>
-          </w:tcPr>
-          <w:p>
-            <w:pPr>
-              <w:widowControl w:val="0"/>
-              <w:spacing w:line="240" w:lineRule="auto"/>
-              <w:jc w:val="center"/>
-            </w:pPr>
-          </w:p>
-        </w:tc>
-        <w:tc>
-          <w:tcPr>
-            <w:tcW w:w="1440" w:type="dxa"/>
-            <w:tcMar>
-              <w:top w:w="100" w:type="dxa"/>
-              <w:left w:w="100" w:type="dxa"/>
-              <w:bottom w:w="100" w:type="dxa"/>
-              <w:right w:w="100" w:type="dxa"/>
-            </w:tcMar>
-            <w:vAlign w:val="center"/>
-          </w:tcPr>
-          <w:p>
-            <w:pPr>
-              <w:widowControl w:val="0"/>
-              <w:spacing w:line="240" w:lineRule="auto"/>
-              <w:jc w:val="center"/>
-            </w:pPr>
-          </w:p>
-        </w:tc>
-        <w:tc>
-          <w:tcPr>
-            <w:tcW w:w="1440" w:type="dxa"/>
-            <w:tcMar>
-              <w:top w:w="100" w:type="dxa"/>
-              <w:left w:w="100" w:type="dxa"/>
-              <w:bottom w:w="100" w:type="dxa"/>
-              <w:right w:w="100" w:type="dxa"/>
-            </w:tcMar>
-            <w:vAlign w:val="center"/>
-          </w:tcPr>
-          <w:p>
-            <w:pPr>
-              <w:widowControl w:val="0"/>
-              <w:spacing w:line="240" w:lineRule="auto"/>
-              <w:jc w:val="center"/>
-            </w:pPr>
-          </w:p>
-        </w:tc>
-        <w:tc>
-          <w:tcPr>
-            <w:tcW w:w="1440" w:type="dxa"/>
-            <w:tcMar>
-              <w:top w:w="100" w:type="dxa"/>
-              <w:left w:w="100" w:type="dxa"/>
-              <w:bottom w:w="100" w:type="dxa"/>
-              <w:right w:w="100" w:type="dxa"/>
-            </w:tcMar>
-            <w:vAlign w:val="center"/>
-          </w:tcPr>
-          <w:p>
-            <w:pPr>
-              <w:widowControl w:val="0"/>
-              <w:spacing w:line="240" w:lineRule="auto"/>
-              <w:jc w:val="center"/>
-            </w:pPr>
-          </w:p>
-        </w:tc>
-        <w:tc>
-          <w:tcPr>
-            <w:tcW w:w="1440" w:type="dxa"/>
-            <w:tcMar>
-              <w:top w:w="100" w:type="dxa"/>
-              <w:left w:w="100" w:type="dxa"/>
-              <w:bottom w:w="100" w:type="dxa"/>
-              <w:right w:w="100" w:type="dxa"/>
-            </w:tcMar>
-            <w:vAlign w:val="center"/>
-          </w:tcPr>
-          <w:p>
-            <w:pPr>
-              <w:widowControl w:val="0"/>
-              <w:spacing w:line="240" w:lineRule="auto"/>
-              <w:jc w:val="center"/>
-            </w:pPr>
+            <w:r>
+              <w:t>4</w:t>
+            </w:r>
+          </w:p>
+        </w:tc>
+        <w:tc>
+          <w:tcPr>
+            <w:tcW w:w="1440" w:type="dxa"/>
+            <w:tcMar>
+              <w:top w:w="100" w:type="dxa"/>
+              <w:left w:w="100" w:type="dxa"/>
+              <w:bottom w:w="100" w:type="dxa"/>
+              <w:right w:w="100" w:type="dxa"/>
+            </w:tcMar>
+            <w:vAlign w:val="center"/>
+          </w:tcPr>
+          <w:p>
+            <w:pPr>
+              <w:widowControl w:val="0"/>
+              <w:spacing w:line="240" w:lineRule="auto"/>
+              <w:jc w:val="center"/>
+            </w:pPr>
+            <w:r>
+              <w:t>4</w:t>
+            </w:r>
+          </w:p>
+        </w:tc>
+        <w:tc>
+          <w:tcPr>
+            <w:tcW w:w="1440" w:type="dxa"/>
+            <w:tcMar>
+              <w:top w:w="100" w:type="dxa"/>
+              <w:left w:w="100" w:type="dxa"/>
+              <w:bottom w:w="100" w:type="dxa"/>
+              <w:right w:w="100" w:type="dxa"/>
+            </w:tcMar>
+            <w:vAlign w:val="center"/>
+          </w:tcPr>
+          <w:p>
+            <w:pPr>
+              <w:widowControl w:val="0"/>
+              <w:spacing w:line="240" w:lineRule="auto"/>
+              <w:jc w:val="center"/>
+            </w:pPr>
+            <w:r>
+              <w:t>3</w:t>
+            </w:r>
+          </w:p>
+        </w:tc>
+        <w:tc>
+          <w:tcPr>
+            <w:tcW w:w="1440" w:type="dxa"/>
+            <w:tcMar>
+              <w:top w:w="100" w:type="dxa"/>
+              <w:left w:w="100" w:type="dxa"/>
+              <w:bottom w:w="100" w:type="dxa"/>
+              <w:right w:w="100" w:type="dxa"/>
+            </w:tcMar>
+            <w:vAlign w:val="center"/>
+          </w:tcPr>
+          <w:p>
+            <w:pPr>
+              <w:widowControl w:val="0"/>
+              <w:spacing w:line="240" w:lineRule="auto"/>
+              <w:jc w:val="center"/>
+            </w:pPr>
+            <w:r>
+              <w:t>4</w:t>
+            </w:r>
+          </w:p>
+        </w:tc>
+        <w:tc>
+          <w:tcPr>
+            <w:tcW w:w="1440" w:type="dxa"/>
+            <w:tcMar>
+              <w:top w:w="100" w:type="dxa"/>
+              <w:left w:w="100" w:type="dxa"/>
+              <w:bottom w:w="100" w:type="dxa"/>
+              <w:right w:w="100" w:type="dxa"/>
+            </w:tcMar>
+            <w:vAlign w:val="center"/>
+          </w:tcPr>
+          <w:p>
+            <w:pPr>
+              <w:widowControl w:val="0"/>
+              <w:spacing w:line="240" w:lineRule="auto"/>
+              <w:jc w:val="center"/>
+            </w:pPr>
+            <w:r>
+              <w:t>4</w:t>
+            </w:r>
+          </w:p>
+        </w:tc>
+        <w:tc>
+          <w:tcPr>
+            <w:tcW w:w="1440" w:type="dxa"/>
+            <w:tcMar>
+              <w:top w:w="100" w:type="dxa"/>
+              <w:left w:w="100" w:type="dxa"/>
+              <w:bottom w:w="100" w:type="dxa"/>
+              <w:right w:w="100" w:type="dxa"/>
+            </w:tcMar>
+            <w:vAlign w:val="center"/>
+          </w:tcPr>
+          <w:p>
+            <w:pPr>
+              <w:widowControl w:val="0"/>
+              <w:spacing w:line="240" w:lineRule="auto"/>
+              <w:jc w:val="center"/>
+            </w:pPr>
+            <w:r>
+              <w:t>4</w:t>
+            </w:r>
+          </w:p>
+        </w:tc>
+        <w:tc>
+          <w:tcPr>
+            <w:tcW w:w="1440" w:type="dxa"/>
+            <w:tcMar>
+              <w:top w:w="100" w:type="dxa"/>
+              <w:left w:w="100" w:type="dxa"/>
+              <w:bottom w:w="100" w:type="dxa"/>
+              <w:right w:w="100" w:type="dxa"/>
+            </w:tcMar>
+            <w:vAlign w:val="center"/>
+          </w:tcPr>
+          <w:p>
+            <w:pPr>
+              <w:widowControl w:val="0"/>
+              <w:spacing w:line="240" w:lineRule="auto"/>
+              <w:jc w:val="center"/>
+              <w:rPr>
+                <w:u w:val="single"/>
+              </w:rPr>
+            </w:pPr>
+            <w:r>
+              <w:t>4</w:t>
+            </w:r>
+          </w:p>
+        </w:tc>
+        <w:tc>
+          <w:tcPr>
+            <w:tcW w:w="1440" w:type="dxa"/>
+            <w:tcMar>
+              <w:top w:w="100" w:type="dxa"/>
+              <w:left w:w="100" w:type="dxa"/>
+              <w:bottom w:w="100" w:type="dxa"/>
+              <w:right w:w="100" w:type="dxa"/>
+            </w:tcMar>
+            <w:vAlign w:val="center"/>
+          </w:tcPr>
+          <w:p>
+            <w:pPr>
+              <w:widowControl w:val="0"/>
+              <w:spacing w:line="240" w:lineRule="auto"/>
+              <w:jc w:val="center"/>
+            </w:pPr>
+            <w:r>
+              <w:t>3</w:t>
+            </w:r>
           </w:p>
         </w:tc>
       </w:tr>
@@ -3122,39 +3133,7 @@
           <w:sz w:val="20"/>
           <w:szCs w:val="20"/>
         </w:rPr>
-        <w:t xml:space="preserve">A cada 2 semanas, seu instrutor fornecerá pontuações e feedback para aprimoramento utilizando a rubrica Scorecard da </w:t>
-      </w:r>
-      <w:proofErr w:type="spellStart"/>
-      <w:r>
-        <w:rPr>
-          <w:sz w:val="20"/>
-          <w:szCs w:val="20"/>
-        </w:rPr>
-        <w:t>Generation</w:t>
-      </w:r>
-      <w:proofErr w:type="spellEnd"/>
-      <w:r>
-        <w:rPr>
-          <w:sz w:val="20"/>
-          <w:szCs w:val="20"/>
-        </w:rPr>
-        <w:t xml:space="preserve">. Reveja </w:t>
-      </w:r>
-      <w:proofErr w:type="gramStart"/>
-      <w:r>
-        <w:rPr>
-          <w:sz w:val="20"/>
-          <w:szCs w:val="20"/>
-        </w:rPr>
-        <w:t>sua pontuações</w:t>
-      </w:r>
-      <w:proofErr w:type="gramEnd"/>
-      <w:r>
-        <w:rPr>
-          <w:sz w:val="20"/>
-          <w:szCs w:val="20"/>
-        </w:rPr>
-        <w:t xml:space="preserve"> individualmente e identifique semelhanças ou diferenças entre os dois conjuntos de pontuações.</w:t>
+        <w:t>A cada 2 semanas, seu instrutor fornecerá pontuações e feedback para aprimoramento utilizando a rubrica Scorecard da Generation. Reveja sua pontuações individualmente e identifique semelhanças ou diferenças entre os dois conjuntos de pontuações.</w:t>
       </w:r>
     </w:p>
     <w:p>
@@ -5229,21 +5208,7 @@
               <w:rPr>
                 <w:b/>
               </w:rPr>
-              <w:t xml:space="preserve">Considerando os dois conjuntos de pontuações, que ações concretas você pode adotar para melhorar em termos de </w:t>
-            </w:r>
-            <w:proofErr w:type="spellStart"/>
-            <w:r>
-              <w:rPr>
-                <w:b/>
-              </w:rPr>
-              <w:t>BSMs</w:t>
-            </w:r>
-            <w:proofErr w:type="spellEnd"/>
-            <w:r>
-              <w:rPr>
-                <w:b/>
-              </w:rPr>
-              <w:t>?</w:t>
+              <w:t>Considerando os dois conjuntos de pontuações, que ações concretas você pode adotar para melhorar em termos de BSMs?</w:t>
             </w:r>
           </w:p>
           <w:p>
@@ -5720,21 +5685,7 @@
               <w:rPr>
                 <w:b/>
               </w:rPr>
-              <w:t xml:space="preserve">Havia diferenças nas pontuações de alguma das habilidades (pontuações da autoavaliação vs. pontuações do instrutor) listadas no </w:t>
-            </w:r>
-            <w:proofErr w:type="spellStart"/>
-            <w:r>
-              <w:rPr>
-                <w:b/>
-              </w:rPr>
-              <w:t>scorecard</w:t>
-            </w:r>
-            <w:proofErr w:type="spellEnd"/>
-            <w:r>
-              <w:rPr>
-                <w:b/>
-              </w:rPr>
-              <w:t xml:space="preserve"> que você acha que não exibe com precisão sua compreensão ou demonstração dessa habilidade? Caso a resposta seja afirmativa, forneça exemplos específicos para explicar o porquê.</w:t>
+              <w:t>Havia diferenças nas pontuações de alguma das habilidades (pontuações da autoavaliação vs. pontuações do instrutor) listadas no scorecard que você acha que não exibe com precisão sua compreensão ou demonstração dessa habilidade? Caso a resposta seja afirmativa, forneça exemplos específicos para explicar o porquê.</w:t>
             </w:r>
           </w:p>
           <w:p>
@@ -5816,21 +5767,7 @@
               <w:rPr>
                 <w:b/>
               </w:rPr>
-              <w:t xml:space="preserve">Considerando os dois conjuntos de pontuações, que ações concretas você pode adotar para melhorar em termos de </w:t>
-            </w:r>
-            <w:proofErr w:type="spellStart"/>
-            <w:r>
-              <w:rPr>
-                <w:b/>
-              </w:rPr>
-              <w:t>BSMs</w:t>
-            </w:r>
-            <w:proofErr w:type="spellEnd"/>
-            <w:r>
-              <w:rPr>
-                <w:b/>
-              </w:rPr>
-              <w:t>?</w:t>
+              <w:t>Considerando os dois conjuntos de pontuações, que ações concretas você pode adotar para melhorar em termos de BSMs?</w:t>
             </w:r>
           </w:p>
           <w:p>
@@ -6308,21 +6245,7 @@
               <w:rPr>
                 <w:b/>
               </w:rPr>
-              <w:t xml:space="preserve">Havia diferenças nas pontuações de alguma das habilidades (pontuações da autoavaliação vs. pontuações do instrutor) listadas no </w:t>
-            </w:r>
-            <w:proofErr w:type="spellStart"/>
-            <w:r>
-              <w:rPr>
-                <w:b/>
-              </w:rPr>
-              <w:t>scorecard</w:t>
-            </w:r>
-            <w:proofErr w:type="spellEnd"/>
-            <w:r>
-              <w:rPr>
-                <w:b/>
-              </w:rPr>
-              <w:t xml:space="preserve"> que você acha que não exibe com precisão sua compreensão ou demonstração dessa habilidade? Caso a resposta seja afirmativa, forneça exemplos específicos para explicar o porquê.</w:t>
+              <w:t>Havia diferenças nas pontuações de alguma das habilidades (pontuações da autoavaliação vs. pontuações do instrutor) listadas no scorecard que você acha que não exibe com precisão sua compreensão ou demonstração dessa habilidade? Caso a resposta seja afirmativa, forneça exemplos específicos para explicar o porquê.</w:t>
             </w:r>
           </w:p>
           <w:p>
@@ -6381,21 +6304,7 @@
               <w:rPr>
                 <w:b/>
               </w:rPr>
-              <w:t xml:space="preserve">Considerando os dois conjuntos de pontuações, que ações concretas você pode adotar para melhorar em termos de </w:t>
-            </w:r>
-            <w:proofErr w:type="spellStart"/>
-            <w:r>
-              <w:rPr>
-                <w:b/>
-              </w:rPr>
-              <w:t>BSMs</w:t>
-            </w:r>
-            <w:proofErr w:type="spellEnd"/>
-            <w:r>
-              <w:rPr>
-                <w:b/>
-              </w:rPr>
-              <w:t>?</w:t>
+              <w:t>Considerando os dois conjuntos de pontuações, que ações concretas você pode adotar para melhorar em termos de BSMs?</w:t>
             </w:r>
           </w:p>
           <w:p>
@@ -6713,10 +6622,7 @@
               </w:rPr>
             </w:pPr>
             <w:r>
-              <w:t>Orientação ao futuro</w:t>
-            </w:r>
-            <w:r>
-              <w:t>, para conseguir seguir um plano de acordo com as minhas vontades.</w:t>
+              <w:t>Orientação ao futuro, para conseguir seguir um plano de acordo com as minhas vontades.</w:t>
             </w:r>
           </w:p>
           <w:p>
@@ -6838,16 +6744,15 @@
           <w:p>
             <w:pPr>
               <w:rPr>
-                <w:b/>
-              </w:rPr>
-            </w:pPr>
-          </w:p>
-          <w:p>
-            <w:pPr>
-              <w:rPr>
-                <w:b/>
-              </w:rPr>
-            </w:pPr>
+                <w:bCs/>
+              </w:rPr>
+            </w:pPr>
+            <w:r>
+              <w:rPr>
+                <w:bCs/>
+              </w:rPr>
+              <w:t>Nenhuma, ambas se tornam extremamente semelhante pois nossa avaliação leva em conta o feedback do grupo ao todo.</w:t>
+            </w:r>
           </w:p>
         </w:tc>
       </w:tr>
@@ -6895,28 +6800,17 @@
               <w:rPr>
                 <w:b/>
               </w:rPr>
-              <w:t xml:space="preserve">Havia diferenças nas pontuações de alguma das habilidades (pontuações da autoavaliação vs. pontuações do instrutor) listadas no </w:t>
-            </w:r>
-            <w:proofErr w:type="spellStart"/>
-            <w:r>
-              <w:rPr>
-                <w:b/>
-              </w:rPr>
-              <w:t>scorecard</w:t>
-            </w:r>
-            <w:proofErr w:type="spellEnd"/>
-            <w:r>
-              <w:rPr>
-                <w:b/>
-              </w:rPr>
-              <w:t xml:space="preserve"> que você acha que não exibe com precisão sua compreensão ou demonstração dessa habilidade? Caso a resposta seja afirmativa, forneça exemplos específicos para explicar o porquê.</w:t>
-            </w:r>
-          </w:p>
-          <w:p>
-            <w:pPr>
-              <w:widowControl w:val="0"/>
-              <w:spacing w:line="240" w:lineRule="auto"/>
-            </w:pPr>
+              <w:t>Havia diferenças nas pontuações de alguma das habilidades (pontuações da autoavaliação vs. pontuações do instrutor) listadas no scorecard que você acha que não exibe com precisão sua compreensão ou demonstração dessa habilidade? Caso a resposta seja afirmativa, forneça exemplos específicos para explicar o porquê.</w:t>
+            </w:r>
+          </w:p>
+          <w:p>
+            <w:pPr>
+              <w:widowControl w:val="0"/>
+              <w:spacing w:line="240" w:lineRule="auto"/>
+            </w:pPr>
+            <w:r>
+              <w:t>Não houve</w:t>
+            </w:r>
           </w:p>
         </w:tc>
       </w:tr>
@@ -6966,38 +6860,23 @@
               <w:rPr>
                 <w:b/>
               </w:rPr>
-              <w:t xml:space="preserve">Considerando os dois conjuntos de pontuações, que ações concretas você pode adotar para melhorar em termos de </w:t>
-            </w:r>
-            <w:proofErr w:type="spellStart"/>
-            <w:r>
-              <w:rPr>
-                <w:b/>
-              </w:rPr>
-              <w:t>BSMs</w:t>
-            </w:r>
-            <w:proofErr w:type="spellEnd"/>
-            <w:r>
-              <w:rPr>
-                <w:b/>
-              </w:rPr>
-              <w:t>?</w:t>
-            </w:r>
-          </w:p>
-          <w:p>
-            <w:pPr>
-              <w:spacing w:line="240" w:lineRule="auto"/>
-              <w:rPr>
-                <w:b/>
-              </w:rPr>
-            </w:pPr>
-          </w:p>
-          <w:p>
-            <w:pPr>
-              <w:spacing w:line="240" w:lineRule="auto"/>
-              <w:rPr>
-                <w:b/>
-              </w:rPr>
-            </w:pPr>
+              <w:t>Considerando os dois conjuntos de pontuações, que ações concretas você pode adotar para melhorar em termos de BSMs?</w:t>
+            </w:r>
+          </w:p>
+          <w:p>
+            <w:pPr>
+              <w:spacing w:line="240" w:lineRule="auto"/>
+              <w:rPr>
+                <w:bCs/>
+                <w:u w:val="single"/>
+              </w:rPr>
+            </w:pPr>
+            <w:r>
+              <w:rPr>
+                <w:bCs/>
+              </w:rPr>
+              <w:t>Mais prática.</w:t>
+            </w:r>
           </w:p>
         </w:tc>
       </w:tr>
@@ -7390,7 +7269,6 @@
               <w:jc w:val="center"/>
             </w:pPr>
             <w:r>
-              <w:lastRenderedPageBreak/>
               <w:t>2</w:t>
             </w:r>
           </w:p>
@@ -7416,21 +7294,7 @@
               <w:rPr>
                 <w:b/>
               </w:rPr>
-              <w:t xml:space="preserve">Havia diferenças nas pontuações de alguma das habilidades (pontuações da autoavaliação vs. pontuações do instrutor) listadas no </w:t>
-            </w:r>
-            <w:proofErr w:type="spellStart"/>
-            <w:r>
-              <w:rPr>
-                <w:b/>
-              </w:rPr>
-              <w:t>scorecard</w:t>
-            </w:r>
-            <w:proofErr w:type="spellEnd"/>
-            <w:r>
-              <w:rPr>
-                <w:b/>
-              </w:rPr>
-              <w:t xml:space="preserve"> que você acha que não exibe com precisão sua compreensão ou demonstração dessa habilidade? Caso a resposta seja afirmativa, forneça exemplos específicos para explicar o porquê.</w:t>
+              <w:t>Havia diferenças nas pontuações de alguma das habilidades (pontuações da autoavaliação vs. pontuações do instrutor) listadas no scorecard que você acha que não exibe com precisão sua compreensão ou demonstração dessa habilidade? Caso a resposta seja afirmativa, forneça exemplos específicos para explicar o porquê.</w:t>
             </w:r>
           </w:p>
           <w:p>
@@ -7460,6 +7324,7 @@
               <w:jc w:val="center"/>
             </w:pPr>
             <w:r>
+              <w:lastRenderedPageBreak/>
               <w:t>3</w:t>
             </w:r>
           </w:p>
@@ -7486,21 +7351,7 @@
               <w:rPr>
                 <w:b/>
               </w:rPr>
-              <w:t xml:space="preserve">Considerando os dois conjuntos de pontuações, que ações concretas você pode adotar para melhorar em termos de </w:t>
-            </w:r>
-            <w:proofErr w:type="spellStart"/>
-            <w:r>
-              <w:rPr>
-                <w:b/>
-              </w:rPr>
-              <w:t>BSMs</w:t>
-            </w:r>
-            <w:proofErr w:type="spellEnd"/>
-            <w:r>
-              <w:rPr>
-                <w:b/>
-              </w:rPr>
-              <w:t>?</w:t>
+              <w:t>Considerando os dois conjuntos de pontuações, que ações concretas você pode adotar para melhorar em termos de BSMs?</w:t>
             </w:r>
           </w:p>
           <w:p>
@@ -7910,7 +7761,6 @@
               <w:jc w:val="center"/>
             </w:pPr>
             <w:r>
-              <w:lastRenderedPageBreak/>
               <w:t>2</w:t>
             </w:r>
           </w:p>
@@ -7936,21 +7786,7 @@
               <w:rPr>
                 <w:b/>
               </w:rPr>
-              <w:t xml:space="preserve">Havia diferenças nas pontuações de alguma das habilidades (pontuações da autoavaliação vs. pontuações do instrutor) listadas no </w:t>
-            </w:r>
-            <w:proofErr w:type="spellStart"/>
-            <w:r>
-              <w:rPr>
-                <w:b/>
-              </w:rPr>
-              <w:t>scorecard</w:t>
-            </w:r>
-            <w:proofErr w:type="spellEnd"/>
-            <w:r>
-              <w:rPr>
-                <w:b/>
-              </w:rPr>
-              <w:t xml:space="preserve"> que você acha que não exibe com precisão sua compreensão ou demonstração dessa habilidade? Caso a resposta seja afirmativa, forneça exemplos específicos para explicar o porquê.</w:t>
+              <w:t>Havia diferenças nas pontuações de alguma das habilidades (pontuações da autoavaliação vs. pontuações do instrutor) listadas no scorecard que você acha que não exibe com precisão sua compreensão ou demonstração dessa habilidade? Caso a resposta seja afirmativa, forneça exemplos específicos para explicar o porquê.</w:t>
             </w:r>
           </w:p>
           <w:p>
@@ -7980,6 +7816,7 @@
               <w:jc w:val="center"/>
             </w:pPr>
             <w:r>
+              <w:lastRenderedPageBreak/>
               <w:t>3</w:t>
             </w:r>
           </w:p>
@@ -8006,21 +7843,7 @@
               <w:rPr>
                 <w:b/>
               </w:rPr>
-              <w:t xml:space="preserve">Considerando os dois conjuntos de pontuações, que ações concretas você pode adotar para melhorar em termos de </w:t>
-            </w:r>
-            <w:proofErr w:type="spellStart"/>
-            <w:r>
-              <w:rPr>
-                <w:b/>
-              </w:rPr>
-              <w:t>BSMs</w:t>
-            </w:r>
-            <w:proofErr w:type="spellEnd"/>
-            <w:r>
-              <w:rPr>
-                <w:b/>
-              </w:rPr>
-              <w:t>?</w:t>
+              <w:t>Considerando os dois conjuntos de pontuações, que ações concretas você pode adotar para melhorar em termos de BSMs?</w:t>
             </w:r>
           </w:p>
           <w:p>
@@ -8268,21 +8091,7 @@
               <w:rPr>
                 <w:b/>
               </w:rPr>
-              <w:t xml:space="preserve">Qual habilidade você mais almeja aperfeiçoar fora do âmbito da </w:t>
-            </w:r>
-            <w:proofErr w:type="spellStart"/>
-            <w:r>
-              <w:rPr>
-                <w:b/>
-              </w:rPr>
-              <w:t>Generation</w:t>
-            </w:r>
-            <w:proofErr w:type="spellEnd"/>
-            <w:r>
-              <w:rPr>
-                <w:b/>
-              </w:rPr>
-              <w:t>? Como pretende aperfeiçoá-la?</w:t>
+              <w:t>Qual habilidade você mais almeja aperfeiçoar fora do âmbito da Generation? Como pretende aperfeiçoá-la?</w:t>
             </w:r>
           </w:p>
           <w:p>
@@ -8308,29 +8117,12 @@
     <w:p/>
     <w:p>
       <w:r>
-        <w:t xml:space="preserve">Sugestão de melhora em dupla (Beatriz Castro): “O Douglas é minha dupla no treinamento em pares. Nessa primeira semana, notei que ele é bem participativo com a equipe toda, ele sempre busca atuar nas atividades de atuação, também sempre </w:t>
-      </w:r>
-      <w:proofErr w:type="spellStart"/>
-      <w:r>
-        <w:t>tira</w:t>
-      </w:r>
-      <w:proofErr w:type="spellEnd"/>
-      <w:r>
-        <w:t xml:space="preserve"> as dúvidas, além de manter o comportamento profissional, é cordial e educado. Acredito que se ele continuar assim com certeza conseguirá atingir seus objetivos na </w:t>
-      </w:r>
-      <w:proofErr w:type="spellStart"/>
-      <w:r>
-        <w:t>GenerationBR</w:t>
-      </w:r>
-      <w:proofErr w:type="spellEnd"/>
-      <w:r>
-        <w:t xml:space="preserve"> e aprender sobre programação rapidamente</w:t>
+        <w:t>Sugestão de melhora em dupla (Beatriz Castro): “O Douglas é minha dupla no treinamento em pares. Nessa primeira semana, notei que ele é bem participativo com a equipe toda, ele sempre busca atuar nas atividades de atuação, também sempre tira as dúvidas, além de manter o comportamento profissional, é cordial e educado. Acredito que se ele continuar assim com certeza conseguirá atingir seus objetivos na GenerationBR e aprender sobre programação rapidamente</w:t>
       </w:r>
     </w:p>
     <w:p/>
     <w:p>
       <w:r>
-        <w:lastRenderedPageBreak/>
         <w:t>Sugestão de melhora em dupla (Lucas):</w:t>
       </w:r>
     </w:p>
@@ -8348,6 +8140,7 @@
     <w:p/>
     <w:p>
       <w:r>
+        <w:lastRenderedPageBreak/>
         <w:t>Sugestão de melhora em dupla</w:t>
       </w:r>
       <w:r>
@@ -8380,28 +8173,12 @@
     <w:p/>
     <w:p>
       <w:r>
-        <w:t xml:space="preserve">Sugestão de melhora em </w:t>
-      </w:r>
-      <w:proofErr w:type="gramStart"/>
-      <w:r>
-        <w:t>dupla(</w:t>
-      </w:r>
-      <w:proofErr w:type="gramEnd"/>
-      <w:r>
-        <w:t xml:space="preserve">Guilherme): </w:t>
+        <w:t xml:space="preserve">Sugestão de melhora em dupla(Guilherme): </w:t>
       </w:r>
     </w:p>
     <w:p>
       <w:r>
-        <w:t xml:space="preserve">Durante toda a semana achei o Douglas muito proativo e participativo nas aulas, no </w:t>
-      </w:r>
-      <w:proofErr w:type="spellStart"/>
-      <w:r>
-        <w:t>Discord</w:t>
-      </w:r>
-      <w:proofErr w:type="spellEnd"/>
-      <w:r>
-        <w:t xml:space="preserve"> sempre estava ajudando os colegas que tinham alguma dúvida, isso demonstra que ele é uma pessoa muito empática.</w:t>
+        <w:t>Durante toda a semana achei o Douglas muito proativo e participativo nas aulas, no Discord sempre estava ajudando os colegas que tinham alguma dúvida, isso demonstra que ele é uma pessoa muito empática.</w:t>
       </w:r>
     </w:p>
     <w:p/>
@@ -8419,37 +8196,18 @@
     <w:p/>
     <w:p>
       <w:r>
-        <w:t xml:space="preserve">Sugestão de melhora em </w:t>
-      </w:r>
-      <w:proofErr w:type="gramStart"/>
-      <w:r>
-        <w:t>grupo(</w:t>
-      </w:r>
-      <w:proofErr w:type="gramEnd"/>
-      <w:r>
-        <w:t>Juliana):</w:t>
+        <w:t>Sugestão de melhora em grupo(Juliana):</w:t>
       </w:r>
     </w:p>
     <w:p>
       <w:r>
-        <w:t>“</w:t>
-      </w:r>
-      <w:r>
-        <w:t xml:space="preserve">sempre dedicado e disposto a resolver os problemas, nos ajudou a estruturar o projeto, </w:t>
+        <w:t xml:space="preserve">“sempre dedicado e disposto a resolver os problemas, nos ajudou a estruturar o projeto, </w:t>
       </w:r>
     </w:p>
     <w:p>
       <w:r>
-        <w:t>assim como ajudou na comunicação com o grupo, mesmo em momentos difíceis</w:t>
+        <w:t>assim como ajudou na comunicação com o grupo, mesmo em momentos difíceis. ”</w:t>
       </w:r>
-      <w:proofErr w:type="gramStart"/>
-      <w:r>
-        <w:t>.</w:t>
-      </w:r>
-      <w:r>
-        <w:t xml:space="preserve"> ”</w:t>
-      </w:r>
-      <w:proofErr w:type="gramEnd"/>
     </w:p>
     <w:p/>
     <w:p/>
@@ -8459,37 +8217,17 @@
     <w:p/>
     <w:p>
       <w:r>
-        <w:lastRenderedPageBreak/>
-        <w:t>Sugestão de melhora em grupo (</w:t>
-      </w:r>
-      <w:proofErr w:type="spellStart"/>
-      <w:r>
-        <w:t>Tainan</w:t>
-      </w:r>
-      <w:proofErr w:type="spellEnd"/>
-      <w:r>
-        <w:t>):</w:t>
+        <w:t>Sugestão de melhora em grupo (Tainan):</w:t>
       </w:r>
     </w:p>
     <w:p>
       <w:r>
-        <w:t>“</w:t>
-      </w:r>
-      <w:r>
-        <w:t xml:space="preserve">Ao longo da semana pude notar que o Douglas demonstra comprometimento no que faz, </w:t>
+        <w:t xml:space="preserve">“Ao longo da semana pude notar que o Douglas demonstra comprometimento no que faz, </w:t>
       </w:r>
     </w:p>
     <w:p>
       <w:r>
-        <w:t xml:space="preserve">sempre buscando solucionar dúvidas pertinentes e empenho em aprender o conteúdo. </w:t>
-      </w:r>
-      <w:proofErr w:type="spellStart"/>
-      <w:r>
-        <w:t>Demontra</w:t>
-      </w:r>
-      <w:proofErr w:type="spellEnd"/>
-      <w:r>
-        <w:t xml:space="preserve"> </w:t>
+        <w:t xml:space="preserve">sempre buscando solucionar dúvidas pertinentes e empenho em aprender o conteúdo. Demontra </w:t>
       </w:r>
     </w:p>
     <w:p>
@@ -8503,13 +8241,34 @@
       </w:r>
     </w:p>
     <w:p>
+      <w:r>
+        <w:lastRenderedPageBreak/>
+        <w:t>aguarda um excelente profissional.”</w:t>
+      </w:r>
+    </w:p>
+    <w:p/>
+    <w:p>
+      <w:r>
+        <w:t xml:space="preserve">Sugestão de melhora em </w:t>
+      </w:r>
+      <w:r>
+        <w:t>grupo (</w:t>
+      </w:r>
+      <w:r>
+        <w:t>Juliana):</w:t>
+      </w:r>
+    </w:p>
+    <w:p>
       <w:pPr>
         <w:rPr>
           <w:u w:val="single"/>
         </w:rPr>
       </w:pPr>
       <w:r>
-        <w:t>aguarda um excelente profissional.</w:t>
+        <w:t>“</w:t>
+      </w:r>
+      <w:r>
+        <w:t>Doug: sempre disposto a ajudar, foi muito importante para conseguirmos cumprir com as tarefas da semana, inclusive dando suporte técnico em alguns problemas com os computadores também, além do preparo teórico para conseguir desenvolver as atividades. Sempre disposto a melhorar o trabalho do grupo</w:t>
       </w:r>
       <w:r>
         <w:t>”</w:t>
@@ -8560,31 +8319,7 @@
       <w:jc w:val="center"/>
     </w:pPr>
     <w:r>
-      <w:t xml:space="preserve">© 2020 </w:t>
-    </w:r>
-    <w:proofErr w:type="spellStart"/>
-    <w:r>
-      <w:t>Generation</w:t>
-    </w:r>
-    <w:proofErr w:type="spellEnd"/>
-    <w:r>
-      <w:t xml:space="preserve">: </w:t>
-    </w:r>
-    <w:proofErr w:type="spellStart"/>
-    <w:r>
-      <w:t>You</w:t>
-    </w:r>
-    <w:proofErr w:type="spellEnd"/>
-    <w:r>
-      <w:t xml:space="preserve"> </w:t>
-    </w:r>
-    <w:proofErr w:type="spellStart"/>
-    <w:r>
-      <w:t>Employed</w:t>
-    </w:r>
-    <w:proofErr w:type="spellEnd"/>
-    <w:r>
-      <w:t>, Inc.</w:t>
+      <w:t>© 2020 Generation: You Employed, Inc.</w:t>
     </w:r>
   </w:p>
   <w:p>

</xml_diff>